<commit_message>
the new files are added\
</commit_message>
<xml_diff>
--- a/git-notes.docx
+++ b/git-notes.docx
@@ -125,7 +125,12 @@
       </w:r>
       <w:proofErr w:type="spellStart"/>
       <w:r>
-        <w:t>every body</w:t>
+        <w:t>e</w:t>
+      </w:r>
+      <w:bookmarkStart w:id="0" w:name="_GoBack"/>
+      <w:bookmarkEnd w:id="0"/>
+      <w:r>
+        <w:t>very body</w:t>
       </w:r>
       <w:proofErr w:type="spellEnd"/>
       <w:r>
@@ -149,8 +154,39 @@
       <w:r>
         <w:t xml:space="preserve"> (. Is used to point to the current directory so everything which is not added to the git history in the current directory are staged now.)</w:t>
       </w:r>
-      <w:bookmarkStart w:id="0" w:name="_GoBack"/>
-      <w:bookmarkEnd w:id="0"/>
+      <w:r>
+        <w:t xml:space="preserve"> </w:t>
+      </w:r>
+      <w:proofErr w:type="gramStart"/>
+      <w:r>
+        <w:t>or</w:t>
+      </w:r>
+      <w:proofErr w:type="gramEnd"/>
+      <w:r>
+        <w:t xml:space="preserve"> we can individual y add them using git add ‘</w:t>
+      </w:r>
+      <w:proofErr w:type="spellStart"/>
+      <w:r>
+        <w:t>filname.extenstion</w:t>
+      </w:r>
+      <w:proofErr w:type="spellEnd"/>
+      <w:r>
+        <w:t>’</w:t>
+      </w:r>
+    </w:p>
+    <w:p/>
+    <w:p>
+      <w:r>
+        <w:t>After staging we will save their history using git commit –</w:t>
+      </w:r>
+      <w:proofErr w:type="gramStart"/>
+      <w:r>
+        <w:t>m  “</w:t>
+      </w:r>
+      <w:proofErr w:type="gramEnd"/>
+      <w:r>
+        <w:t>give your message”</w:t>
+      </w:r>
     </w:p>
     <w:sectPr>
       <w:pgSz w:w="11906" w:h="16838"/>

</xml_diff>